<commit_message>
- Studio Aggiornato parte di firewall - Overview Net scelta
</commit_message>
<xml_diff>
--- a/preventivo/Studio e ricerca.docx
+++ b/preventivo/Studio e ricerca.docx
@@ -1163,6 +1163,9 @@
     <w:p>
       <w:pPr>
         <w:pStyle w:val="Heading2"/>
+        <w:rPr>
+          <w:lang w:val="it-IT"/>
+        </w:rPr>
       </w:pPr>
       <w:r>
         <w:rPr>
@@ -1315,7 +1318,15 @@
       </w:r>
     </w:p>
     <w:p>
-      <w:r>
+      <w:pPr>
+        <w:rPr>
+          <w:lang w:val="it-IT"/>
+        </w:rPr>
+      </w:pPr>
+      <w:r>
+        <w:rPr>
+          <w:lang w:val="it-IT"/>
+        </w:rPr>
         <w:t>U1_W3_L3_Firewall).</w:t>
       </w:r>
     </w:p>
@@ -1324,26 +1335,26 @@
         <w:rPr>
           <w:b/>
           <w:bCs/>
-        </w:rPr>
-      </w:pPr>
-      <w:r>
-        <w:t xml:space="preserve">Nel </w:t>
-      </w:r>
-      <w:proofErr w:type="spellStart"/>
-      <w:r>
-        <w:t>preventivo</w:t>
-      </w:r>
-      <w:proofErr w:type="spellEnd"/>
-      <w:r>
-        <w:t>:</w:t>
-      </w:r>
-      <w:r>
+          <w:lang w:val="it-IT"/>
+        </w:rPr>
+      </w:pPr>
+      <w:r>
+        <w:rPr>
+          <w:lang w:val="it-IT"/>
+        </w:rPr>
+        <w:t>Nel preventivo:</w:t>
+      </w:r>
+      <w:r>
+        <w:rPr>
+          <w:lang w:val="it-IT"/>
+        </w:rPr>
         <w:br/>
       </w:r>
       <w:r>
         <w:rPr>
           <w:b/>
           <w:bCs/>
+          <w:lang w:val="it-IT"/>
         </w:rPr>
         <w:t>6 switch × 250 € = 1500 €</w:t>
       </w:r>
@@ -1505,89 +1516,141 @@
       </w:r>
     </w:p>
     <w:p>
-      <w:r>
-        <w:t xml:space="preserve">Dalla </w:t>
-      </w:r>
-      <w:proofErr w:type="spellStart"/>
-      <w:r>
-        <w:t>teoria</w:t>
-      </w:r>
-      <w:proofErr w:type="spellEnd"/>
-      <w:r>
-        <w:t xml:space="preserve"> (slide firewall):</w:t>
-      </w:r>
-    </w:p>
-    <w:p>
-      <w:pPr>
-        <w:numPr>
-          <w:ilvl w:val="0"/>
-          <w:numId w:val="10"/>
-        </w:numPr>
-      </w:pPr>
-      <w:r>
-        <w:t xml:space="preserve">Firewall hardware </w:t>
-      </w:r>
-      <w:proofErr w:type="spellStart"/>
-      <w:r>
-        <w:t>perimetrale</w:t>
-      </w:r>
-      <w:proofErr w:type="spellEnd"/>
-      <w:r>
-        <w:t xml:space="preserve"> (</w:t>
-      </w:r>
-      <w:proofErr w:type="spellStart"/>
-      <w:r>
-        <w:t>pagina</w:t>
-      </w:r>
-      <w:proofErr w:type="spellEnd"/>
-      <w:r>
-        <w:t xml:space="preserve"> 21: “</w:t>
-      </w:r>
-      <w:proofErr w:type="spellStart"/>
-      <w:r>
-        <w:t>esempio</w:t>
-      </w:r>
-      <w:proofErr w:type="spellEnd"/>
-      <w:r>
-        <w:t xml:space="preserve"> firewall hardware” </w:t>
-      </w:r>
-    </w:p>
-    <w:p>
-      <w:r>
-        <w:t>U1_W3_L3_Firewall)</w:t>
-      </w:r>
-    </w:p>
-    <w:p>
-      <w:pPr>
-        <w:numPr>
-          <w:ilvl w:val="0"/>
-          <w:numId w:val="10"/>
-        </w:numPr>
-      </w:pPr>
-      <w:r>
-        <w:t>NGFW: Next Generation Firewall (</w:t>
-      </w:r>
-      <w:proofErr w:type="spellStart"/>
-      <w:r>
-        <w:t>pagina</w:t>
-      </w:r>
-      <w:proofErr w:type="spellEnd"/>
-      <w:r>
-        <w:t xml:space="preserve"> 45: IPS, antivirus, VPN </w:t>
-      </w:r>
-      <w:proofErr w:type="spellStart"/>
-      <w:r>
-        <w:t>integrati</w:t>
-      </w:r>
-      <w:proofErr w:type="spellEnd"/>
-      <w:r>
-        <w:t xml:space="preserve">) </w:t>
-      </w:r>
-    </w:p>
-    <w:p>
-      <w:r>
-        <w:t>U1_W3_L3_Firewall</w:t>
-      </w:r>
+      <w:pPr>
+        <w:rPr>
+          <w:b/>
+          <w:bCs/>
+          <w:lang w:val="it-IT"/>
+        </w:rPr>
+      </w:pPr>
+      <w:r>
+        <w:rPr>
+          <w:b/>
+          <w:bCs/>
+          <w:lang w:val="it-IT"/>
+        </w:rPr>
+        <w:t>FW1 (esterno / edge) – Internet ↔ DMZ</w:t>
+      </w:r>
+    </w:p>
+    <w:p>
+      <w:pPr>
+        <w:rPr>
+          <w:lang w:val="it-IT"/>
+        </w:rPr>
+      </w:pPr>
+      <w:r>
+        <w:rPr>
+          <w:lang w:val="it-IT"/>
+        </w:rPr>
+        <w:t xml:space="preserve">Qui serve più potenza perché fai: </w:t>
+      </w:r>
+      <w:r>
+        <w:rPr>
+          <w:b/>
+          <w:bCs/>
+          <w:lang w:val="it-IT"/>
+        </w:rPr>
+        <w:t>NAT/port-forward pubblici</w:t>
+      </w:r>
+      <w:r>
+        <w:rPr>
+          <w:lang w:val="it-IT"/>
+        </w:rPr>
+        <w:t xml:space="preserve">, </w:t>
+      </w:r>
+      <w:r>
+        <w:rPr>
+          <w:b/>
+          <w:bCs/>
+          <w:lang w:val="it-IT"/>
+        </w:rPr>
+        <w:t>VPN</w:t>
+      </w:r>
+      <w:r>
+        <w:rPr>
+          <w:lang w:val="it-IT"/>
+        </w:rPr>
+        <w:t xml:space="preserve">, </w:t>
+      </w:r>
+      <w:r>
+        <w:rPr>
+          <w:b/>
+          <w:bCs/>
+          <w:lang w:val="it-IT"/>
+        </w:rPr>
+        <w:t>ispezione TLS/HTTPS</w:t>
+      </w:r>
+      <w:r>
+        <w:rPr>
+          <w:lang w:val="it-IT"/>
+        </w:rPr>
+        <w:t xml:space="preserve">, </w:t>
+      </w:r>
+      <w:r>
+        <w:rPr>
+          <w:b/>
+          <w:bCs/>
+          <w:lang w:val="it-IT"/>
+        </w:rPr>
+        <w:t>IPS/AV</w:t>
+      </w:r>
+      <w:r>
+        <w:rPr>
+          <w:lang w:val="it-IT"/>
+        </w:rPr>
+        <w:t xml:space="preserve"> sul traffico “sporco” di Internet.</w:t>
+      </w:r>
+    </w:p>
+    <w:p>
+      <w:pPr>
+        <w:rPr>
+          <w:b/>
+          <w:bCs/>
+          <w:lang w:val="it-IT"/>
+        </w:rPr>
+      </w:pPr>
+      <w:r>
+        <w:rPr>
+          <w:b/>
+          <w:bCs/>
+          <w:lang w:val="it-IT"/>
+        </w:rPr>
+        <w:t>FW2 (interno) – DMZ ↔ LAN</w:t>
+      </w:r>
+    </w:p>
+    <w:p>
+      <w:pPr>
+        <w:rPr>
+          <w:lang w:val="it-IT"/>
+        </w:rPr>
+      </w:pPr>
+      <w:r>
+        <w:rPr>
+          <w:lang w:val="it-IT"/>
+        </w:rPr>
+        <w:t xml:space="preserve">Qui fai </w:t>
+      </w:r>
+      <w:r>
+        <w:rPr>
+          <w:b/>
+          <w:bCs/>
+          <w:lang w:val="it-IT"/>
+        </w:rPr>
+        <w:t>segmentazione</w:t>
+      </w:r>
+      <w:r>
+        <w:rPr>
+          <w:lang w:val="it-IT"/>
+        </w:rPr>
+        <w:t xml:space="preserve"> e blocchi il “movimento laterale”: DMZ non deve parlare con la LAN se non per pochissimi flussi. Di solito può essere più piccolo di FW1 (a meno che tra VLAN interne passi tanta roba).</w:t>
+      </w:r>
+    </w:p>
+    <w:p>
+      <w:pPr>
+        <w:rPr>
+          <w:lang w:val="it-IT"/>
+        </w:rPr>
+      </w:pPr>
     </w:p>
     <w:p>
       <w:r>
@@ -1708,7 +1771,12 @@
           <w:lang w:val="it-IT"/>
         </w:rPr>
         <w:br/>
-        <w:t>→ Hai bisogno di:</w:t>
+      </w:r>
+      <w:r>
+        <w:rPr>
+          <w:lang w:val="it-IT"/>
+        </w:rPr>
+        <w:t>Dovranno fare:</w:t>
       </w:r>
     </w:p>
     <w:p>
@@ -1839,6 +1907,7 @@
         </w:numPr>
       </w:pPr>
       <w:r>
+        <w:lastRenderedPageBreak/>
         <w:t>NAS 4-bay Synology o QNAP</w:t>
       </w:r>
     </w:p>
@@ -1866,7 +1935,6 @@
         </w:numPr>
       </w:pPr>
       <w:r>
-        <w:lastRenderedPageBreak/>
         <w:t>Disco 4 × 4 TB</w:t>
       </w:r>
     </w:p>
@@ -1988,22 +2056,31 @@
           <w:b/>
           <w:bCs/>
         </w:rPr>
+        <w:t xml:space="preserve"> Web server (DVWA → </w:t>
+      </w:r>
+      <w:proofErr w:type="spellStart"/>
+      <w:r>
+        <w:rPr>
+          <w:b/>
+          <w:bCs/>
+        </w:rPr>
+        <w:t>macchina</w:t>
+      </w:r>
+      <w:proofErr w:type="spellEnd"/>
+      <w:r>
+        <w:rPr>
+          <w:b/>
+          <w:bCs/>
+        </w:rPr>
         <w:t xml:space="preserve"> </w:t>
       </w:r>
-      <w:r>
-        <w:rPr>
-          <w:b/>
-          <w:bCs/>
-        </w:rPr>
-        <w:t xml:space="preserve">Web server (DVWA → </w:t>
-      </w:r>
       <w:proofErr w:type="spellStart"/>
       <w:r>
         <w:rPr>
           <w:b/>
           <w:bCs/>
         </w:rPr>
-        <w:t>macchina</w:t>
+        <w:t>Metasploitable</w:t>
       </w:r>
       <w:proofErr w:type="spellEnd"/>
       <w:r>
@@ -2011,22 +2088,6 @@
           <w:b/>
           <w:bCs/>
         </w:rPr>
-        <w:t xml:space="preserve"> </w:t>
-      </w:r>
-      <w:proofErr w:type="spellStart"/>
-      <w:r>
-        <w:rPr>
-          <w:b/>
-          <w:bCs/>
-        </w:rPr>
-        <w:t>Metasploitable</w:t>
-      </w:r>
-      <w:proofErr w:type="spellEnd"/>
-      <w:r>
-        <w:rPr>
-          <w:b/>
-          <w:bCs/>
-        </w:rPr>
         <w:t>)</w:t>
       </w:r>
     </w:p>
@@ -2079,7 +2140,19 @@
         <w:rPr>
           <w:lang w:val="it-IT"/>
         </w:rPr>
-        <w:t xml:space="preserve"> "Server dedicato per hosting web interno / DMZ"</w:t>
+        <w:t xml:space="preserve"> "Server dedicato per hosting web interno / DMZ</w:t>
+      </w:r>
+      <w:r>
+        <w:rPr>
+          <w:lang w:val="it-IT"/>
+        </w:rPr>
+        <w:t xml:space="preserve"> espone il sito web dell’azienda</w:t>
+      </w:r>
+      <w:r>
+        <w:rPr>
+          <w:lang w:val="it-IT"/>
+        </w:rPr>
+        <w:t>"</w:t>
       </w:r>
     </w:p>
     <w:p>
@@ -2219,45 +2292,37 @@
           <w:bCs/>
           <w:lang w:val="it-IT"/>
         </w:rPr>
+        <w:t xml:space="preserve"> IDS/IPS (3 dispositivi)</w:t>
+      </w:r>
+    </w:p>
+    <w:p>
+      <w:pPr>
+        <w:rPr>
+          <w:lang w:val="it-IT"/>
+        </w:rPr>
+      </w:pPr>
+      <w:r>
+        <w:rPr>
+          <w:lang w:val="it-IT"/>
+        </w:rPr>
+        <w:t xml:space="preserve">La traccia vuole </w:t>
+      </w:r>
+      <w:r>
+        <w:rPr>
+          <w:b/>
+          <w:bCs/>
+          <w:lang w:val="it-IT"/>
+        </w:rPr>
+        <w:t>3 IDS/IPS</w:t>
+      </w:r>
+      <w:r>
+        <w:rPr>
+          <w:lang w:val="it-IT"/>
+        </w:rPr>
         <w:t xml:space="preserve"> </w:t>
       </w:r>
       <w:r>
         <w:rPr>
-          <w:b/>
-          <w:bCs/>
-          <w:lang w:val="it-IT"/>
-        </w:rPr>
-        <w:t>IDS/IPS (3 dispositivi)</w:t>
-      </w:r>
-    </w:p>
-    <w:p>
-      <w:pPr>
-        <w:rPr>
-          <w:lang w:val="it-IT"/>
-        </w:rPr>
-      </w:pPr>
-      <w:r>
-        <w:rPr>
-          <w:lang w:val="it-IT"/>
-        </w:rPr>
-        <w:t xml:space="preserve">La traccia vuole </w:t>
-      </w:r>
-      <w:r>
-        <w:rPr>
-          <w:b/>
-          <w:bCs/>
-          <w:lang w:val="it-IT"/>
-        </w:rPr>
-        <w:t>3 IDS/IPS</w:t>
-      </w:r>
-      <w:r>
-        <w:rPr>
-          <w:lang w:val="it-IT"/>
-        </w:rPr>
-        <w:t xml:space="preserve"> </w:t>
-      </w:r>
-      <w:r>
-        <w:rPr>
           <w:lang w:val="it-IT"/>
         </w:rPr>
         <w:t xml:space="preserve"> (</w:t>
@@ -2266,13 +2331,7 @@
         <w:rPr>
           <w:lang w:val="it-IT"/>
         </w:rPr>
-        <w:t>Traccia Prooggetto Cliente Theta.</w:t>
-      </w:r>
-      <w:r>
-        <w:rPr>
-          <w:lang w:val="it-IT"/>
-        </w:rPr>
-        <w:t>)</w:t>
+        <w:t>Traccia Prooggetto Cliente Theta.)</w:t>
       </w:r>
     </w:p>
     <w:p>
@@ -2418,6 +2477,7 @@
     <w:p>
       <w:proofErr w:type="spellStart"/>
       <w:r>
+        <w:lastRenderedPageBreak/>
         <w:t>Motivazione</w:t>
       </w:r>
       <w:proofErr w:type="spellEnd"/>
@@ -2468,7 +2528,6 @@
         </w:numPr>
       </w:pPr>
       <w:r>
-        <w:lastRenderedPageBreak/>
         <w:t xml:space="preserve">IPS = </w:t>
       </w:r>
       <w:proofErr w:type="spellStart"/>
@@ -2614,15 +2673,7 @@
           <w:bCs/>
           <w:lang w:val="it-IT"/>
         </w:rPr>
-        <w:t xml:space="preserve"> </w:t>
-      </w:r>
-      <w:r>
-        <w:rPr>
-          <w:b/>
-          <w:bCs/>
-          <w:lang w:val="it-IT"/>
-        </w:rPr>
-        <w:t>Manodopera / Installazione</w:t>
+        <w:t xml:space="preserve"> Manodopera / Installazione</w:t>
       </w:r>
     </w:p>
     <w:p>

</xml_diff>